<commit_message>
Change direct rendering method
Also, tweak format_num, table formatting
</commit_message>
<xml_diff>
--- a/inst/templates/reference_docx.docx
+++ b/inst/templates/reference_docx.docx
@@ -6,54 +6,22 @@
       <w:pPr>
         <w:pStyle w:val="Title"/>
       </w:pPr>
+    </w:p>
+    <w:p/>
+    <w:p>
+      <w:pPr>
+        <w:pStyle w:val="Heading1"/>
+        <w:jc w:val="left"/>
+      </w:pPr>
       <w:bookmarkStart w:id="0" w:name="_GoBack"/>
       <w:bookmarkEnd w:id="0"/>
     </w:p>
-    <w:p/>
-    <w:p>
-      <w:pPr>
-        <w:rPr>
-          <w:rFonts w:cs="Times New Roman"/>
-        </w:rPr>
-      </w:pPr>
-    </w:p>
-    <w:p>
-      <w:pPr>
-        <w:pStyle w:val="Heading5"/>
-        <w:sectPr>
-          <w:headerReference w:type="default" r:id="rId8"/>
-          <w:endnotePr>
-            <w:numFmt w:val="decimal"/>
-          </w:endnotePr>
-          <w:pgSz w:w="15840" w:h="12240" w:orient="landscape"/>
-          <w:pgMar w:top="1440" w:right="1440" w:bottom="1440" w:left="1440" w:header="720" w:footer="720" w:gutter="0"/>
-          <w:cols w:space="720"/>
-          <w:docGrid w:linePitch="360"/>
-        </w:sectPr>
-      </w:pPr>
-    </w:p>
-    <w:p>
-      <w:pPr>
-        <w:pStyle w:val="Heading1"/>
-      </w:pPr>
-      <w:r>
-        <w:lastRenderedPageBreak/>
-        <w:t xml:space="preserve">Sources Contributing to </w:t>
-      </w:r>
-      <w:r>
-        <w:t>Meta-Analyses</w:t>
-      </w:r>
-    </w:p>
-    <w:p>
-      <w:pPr>
-        <w:pStyle w:val="Bibliography"/>
-      </w:pPr>
-    </w:p>
     <w:sectPr>
+      <w:headerReference w:type="default" r:id="rId8"/>
       <w:endnotePr>
         <w:numFmt w:val="decimal"/>
       </w:endnotePr>
-      <w:pgSz w:w="12240" w:h="15840"/>
+      <w:pgSz w:w="15840" w:h="12240" w:orient="landscape"/>
       <w:pgMar w:top="1440" w:right="1440" w:bottom="1440" w:left="1440" w:header="720" w:footer="720" w:gutter="0"/>
       <w:cols w:space="720"/>
       <w:docGrid w:linePitch="360"/>
@@ -2284,7 +2252,7 @@
 </file>
 
 <file path=customXml/itemProps1.xml><?xml version="1.0" encoding="utf-8"?>
-<ds:datastoreItem xmlns:ds="http://schemas.openxmlformats.org/officeDocument/2006/customXml" ds:itemID="{1969460F-C732-48BB-8824-009341D3862B}">
+<ds:datastoreItem xmlns:ds="http://schemas.openxmlformats.org/officeDocument/2006/customXml" ds:itemID="{914488D1-014B-4FCC-82E6-951C454E46B7}">
   <ds:schemaRefs>
     <ds:schemaRef ds:uri="http://schemas.openxmlformats.org/officeDocument/2006/bibliography"/>
   </ds:schemaRefs>

</xml_diff>

<commit_message>
Fix bib file paths on Windows
Also add portrait template files
</commit_message>
<xml_diff>
--- a/inst/templates/reference_docx.docx
+++ b/inst/templates/reference_docx.docx
@@ -6,6 +6,8 @@
       <w:pPr>
         <w:pStyle w:val="Title"/>
       </w:pPr>
+      <w:bookmarkStart w:id="0" w:name="_GoBack"/>
+      <w:bookmarkEnd w:id="0"/>
     </w:p>
     <w:p/>
     <w:p>
@@ -13,15 +15,13 @@
         <w:pStyle w:val="Heading1"/>
         <w:jc w:val="left"/>
       </w:pPr>
-      <w:bookmarkStart w:id="0" w:name="_GoBack"/>
-      <w:bookmarkEnd w:id="0"/>
     </w:p>
     <w:sectPr>
       <w:headerReference w:type="default" r:id="rId8"/>
       <w:endnotePr>
         <w:numFmt w:val="decimal"/>
       </w:endnotePr>
-      <w:pgSz w:w="15840" w:h="12240" w:orient="landscape"/>
+      <w:pgSz w:w="12240" w:h="15840"/>
       <w:pgMar w:top="1440" w:right="1440" w:bottom="1440" w:left="1440" w:header="720" w:footer="720" w:gutter="0"/>
       <w:cols w:space="720"/>
       <w:docGrid w:linePitch="360"/>
@@ -2252,7 +2252,7 @@
 </file>
 
 <file path=customXml/itemProps1.xml><?xml version="1.0" encoding="utf-8"?>
-<ds:datastoreItem xmlns:ds="http://schemas.openxmlformats.org/officeDocument/2006/customXml" ds:itemID="{914488D1-014B-4FCC-82E6-951C454E46B7}">
+<ds:datastoreItem xmlns:ds="http://schemas.openxmlformats.org/officeDocument/2006/customXml" ds:itemID="{157BDB6C-1B70-4CCF-BD90-0B003CB8CAD5}">
   <ds:schemaRefs>
     <ds:schemaRef ds:uri="http://schemas.openxmlformats.org/officeDocument/2006/bibliography"/>
   </ds:schemaRefs>

</xml_diff>